<commit_message>
updates for testing setup
</commit_message>
<xml_diff>
--- a/Setup.docx
+++ b/Setup.docx
@@ -179,6 +179,97 @@
         </w:numPr>
       </w:pPr>
       <w:r>
+        <w:t xml:space="preserve">Go to: </w:t>
+      </w:r>
+      <w:hyperlink r:id="rId5" w:history="1">
+        <w:r>
+          <w:rPr>
+            <w:rStyle w:val="Hyperlink"/>
+          </w:rPr>
+          <w:t>https://github.com/john422e/inside-outside</w:t>
+        </w:r>
+      </w:hyperlink>
+      <w:r>
+        <w:t xml:space="preserve"> </w:t>
+      </w:r>
+    </w:p>
+    <w:p>
+      <w:pPr>
+        <w:pStyle w:val="ListParagraph"/>
+        <w:numPr>
+          <w:ilvl w:val="2"/>
+          <w:numId w:val="3"/>
+        </w:numPr>
+      </w:pPr>
+      <w:r>
+        <w:t>Click on the green “&lt;&gt; Code” button and select “Download ZIP”.</w:t>
+      </w:r>
+    </w:p>
+    <w:p>
+      <w:pPr>
+        <w:pStyle w:val="ListParagraph"/>
+        <w:numPr>
+          <w:ilvl w:val="2"/>
+          <w:numId w:val="3"/>
+        </w:numPr>
+      </w:pPr>
+      <w:r>
+        <w:t>Once downloaded, open the zip file.</w:t>
+      </w:r>
+    </w:p>
+    <w:p>
+      <w:pPr>
+        <w:pStyle w:val="ListParagraph"/>
+        <w:numPr>
+          <w:ilvl w:val="1"/>
+          <w:numId w:val="3"/>
+        </w:numPr>
+      </w:pPr>
+      <w:r>
+        <w:t>Open a terminal window.</w:t>
+      </w:r>
+    </w:p>
+    <w:p>
+      <w:pPr>
+        <w:pStyle w:val="ListParagraph"/>
+        <w:numPr>
+          <w:ilvl w:val="2"/>
+          <w:numId w:val="3"/>
+        </w:numPr>
+      </w:pPr>
+      <w:r>
+        <w:t>Navigate to the uncompressed zip folder “cd” ….</w:t>
+      </w:r>
+    </w:p>
+    <w:p>
+      <w:pPr>
+        <w:pStyle w:val="ListParagraph"/>
+        <w:numPr>
+          <w:ilvl w:val="2"/>
+          <w:numId w:val="3"/>
+        </w:numPr>
+      </w:pPr>
+      <w:r>
+        <w:t>In terminal, type “python3 _____.</w:t>
+      </w:r>
+      <w:proofErr w:type="spellStart"/>
+      <w:r>
+        <w:t>py</w:t>
+      </w:r>
+      <w:proofErr w:type="spellEnd"/>
+      <w:r>
+        <w:t>” to start analysis server (coming tonight)</w:t>
+      </w:r>
+    </w:p>
+    <w:p>
+      <w:pPr>
+        <w:pStyle w:val="ListParagraph"/>
+        <w:numPr>
+          <w:ilvl w:val="1"/>
+          <w:numId w:val="3"/>
+        </w:numPr>
+      </w:pPr>
+      <w:r>
         <w:t>Open SuperCollider.</w:t>
       </w:r>
     </w:p>
@@ -203,6 +294,18 @@
         </w:numPr>
       </w:pPr>
       <w:r>
+        <w:t xml:space="preserve">Open a terminal </w:t>
+      </w:r>
+    </w:p>
+    <w:p>
+      <w:pPr>
+        <w:pStyle w:val="ListParagraph"/>
+        <w:numPr>
+          <w:ilvl w:val="2"/>
+          <w:numId w:val="3"/>
+        </w:numPr>
+      </w:pPr>
+      <w:r>
         <w:t xml:space="preserve">Open </w:t>
       </w:r>
       <w:proofErr w:type="spellStart"/>
@@ -318,6 +421,12 @@
       </w:pPr>
       <w:r>
         <w:t>Go to Language -&gt; Evaluate File</w:t>
+      </w:r>
+    </w:p>
+    <w:p/>
+    <w:p>
+      <w:r>
+        <w:t>Take off 1 ¾ “ of speaker stand</w:t>
       </w:r>
     </w:p>
     <w:sectPr>
@@ -1535,6 +1644,29 @@
       <w:spacing w:val="5"/>
     </w:rPr>
   </w:style>
+  <w:style w:type="character" w:styleId="Hyperlink">
+    <w:name w:val="Hyperlink"/>
+    <w:basedOn w:val="DefaultParagraphFont"/>
+    <w:uiPriority w:val="99"/>
+    <w:unhideWhenUsed/>
+    <w:rsid w:val="00C82891"/>
+    <w:rPr>
+      <w:color w:val="0563C1" w:themeColor="hyperlink"/>
+      <w:u w:val="single"/>
+    </w:rPr>
+  </w:style>
+  <w:style w:type="character" w:styleId="UnresolvedMention">
+    <w:name w:val="Unresolved Mention"/>
+    <w:basedOn w:val="DefaultParagraphFont"/>
+    <w:uiPriority w:val="99"/>
+    <w:semiHidden/>
+    <w:unhideWhenUsed/>
+    <w:rsid w:val="00C82891"/>
+    <w:rPr>
+      <w:color w:val="605E5C"/>
+      <w:shd w:val="clear" w:color="auto" w:fill="E1DFDD"/>
+    </w:rPr>
+  </w:style>
 </w:styles>
 </file>
 

</xml_diff>

<commit_message>
updated instructions for python virtualenv
</commit_message>
<xml_diff>
--- a/Setup.docx
+++ b/Setup.docx
@@ -258,14 +258,20 @@
         </w:numPr>
       </w:pPr>
       <w:r>
-        <w:t xml:space="preserve">Type “python3.11 -V” to see if it’s installed (if not, download from: </w:t>
+        <w:t>Type “python3</w:t>
+      </w:r>
+      <w:r>
+        <w:t xml:space="preserve"> </w:t>
+      </w:r>
+      <w:r>
+        <w:t xml:space="preserve">-V” to see if it’s installed (if not, download from: </w:t>
       </w:r>
       <w:hyperlink r:id="rId6" w:history="1">
         <w:r>
           <w:rPr>
             <w:rStyle w:val="Hyperlink"/>
           </w:rPr>
-          <w:t>https://www.python.org/downloads/release/python-3110/</w:t>
+          <w:t>https://www.python.org/downloads/</w:t>
         </w:r>
       </w:hyperlink>
       <w:r>
@@ -281,7 +287,10 @@
         </w:numPr>
       </w:pPr>
       <w:r>
-        <w:t>Navigate to the uncompressed zip folder “cd” ….</w:t>
+        <w:t>Navigate to the uncompressed zip folder “cd”</w:t>
+      </w:r>
+      <w:r>
+        <w:t xml:space="preserve"> (then drag the folder from a finder window onto the terminal window to add the full path).</w:t>
       </w:r>
     </w:p>
     <w:p>
@@ -293,6 +302,160 @@
         </w:numPr>
       </w:pPr>
       <w:r>
+        <w:t>Install python virtual environment:</w:t>
+      </w:r>
+    </w:p>
+    <w:p>
+      <w:pPr>
+        <w:pStyle w:val="ListParagraph"/>
+        <w:numPr>
+          <w:ilvl w:val="3"/>
+          <w:numId w:val="3"/>
+        </w:numPr>
+      </w:pPr>
+      <w:r>
+        <w:t xml:space="preserve">python3 -m </w:t>
+      </w:r>
+      <w:proofErr w:type="spellStart"/>
+      <w:r>
+        <w:t>venv</w:t>
+      </w:r>
+      <w:proofErr w:type="spellEnd"/>
+      <w:r>
+        <w:t xml:space="preserve"> .</w:t>
+      </w:r>
+      <w:proofErr w:type="spellStart"/>
+      <w:r>
+        <w:t>venv</w:t>
+      </w:r>
+      <w:proofErr w:type="spellEnd"/>
+    </w:p>
+    <w:p>
+      <w:pPr>
+        <w:pStyle w:val="ListParagraph"/>
+        <w:numPr>
+          <w:ilvl w:val="3"/>
+          <w:numId w:val="3"/>
+        </w:numPr>
+      </w:pPr>
+      <w:r>
+        <w:t>source .</w:t>
+      </w:r>
+      <w:proofErr w:type="spellStart"/>
+      <w:r>
+        <w:t>venv</w:t>
+      </w:r>
+      <w:proofErr w:type="spellEnd"/>
+      <w:r>
+        <w:t>/bin/activate</w:t>
+      </w:r>
+    </w:p>
+    <w:p>
+      <w:pPr>
+        <w:pStyle w:val="ListParagraph"/>
+        <w:numPr>
+          <w:ilvl w:val="3"/>
+          <w:numId w:val="3"/>
+        </w:numPr>
+      </w:pPr>
+      <w:r>
+        <w:t>python3 -m pip install --upgrade pip</w:t>
+      </w:r>
+    </w:p>
+    <w:p>
+      <w:pPr>
+        <w:pStyle w:val="ListParagraph"/>
+        <w:numPr>
+          <w:ilvl w:val="3"/>
+          <w:numId w:val="3"/>
+        </w:numPr>
+      </w:pPr>
+      <w:r>
+        <w:t>python3 -m pip --version</w:t>
+      </w:r>
+    </w:p>
+    <w:p>
+      <w:pPr>
+        <w:pStyle w:val="ListParagraph"/>
+        <w:numPr>
+          <w:ilvl w:val="3"/>
+          <w:numId w:val="3"/>
+        </w:numPr>
+      </w:pPr>
+      <w:r>
+        <w:t>python3 -m pip install osc4py3</w:t>
+      </w:r>
+    </w:p>
+    <w:p>
+      <w:pPr>
+        <w:pStyle w:val="ListParagraph"/>
+        <w:numPr>
+          <w:ilvl w:val="3"/>
+          <w:numId w:val="3"/>
+        </w:numPr>
+      </w:pPr>
+      <w:r>
+        <w:t xml:space="preserve">python3 -m pip install </w:t>
+      </w:r>
+      <w:proofErr w:type="spellStart"/>
+      <w:r>
+        <w:t>numpy</w:t>
+      </w:r>
+      <w:proofErr w:type="spellEnd"/>
+    </w:p>
+    <w:p>
+      <w:pPr>
+        <w:pStyle w:val="ListParagraph"/>
+        <w:numPr>
+          <w:ilvl w:val="3"/>
+          <w:numId w:val="3"/>
+        </w:numPr>
+      </w:pPr>
+      <w:r>
+        <w:t xml:space="preserve">python3 -m pip install </w:t>
+      </w:r>
+      <w:proofErr w:type="spellStart"/>
+      <w:r>
+        <w:t>scipy</w:t>
+      </w:r>
+      <w:proofErr w:type="spellEnd"/>
+    </w:p>
+    <w:p>
+      <w:pPr>
+        <w:pStyle w:val="ListParagraph"/>
+        <w:numPr>
+          <w:ilvl w:val="3"/>
+          <w:numId w:val="3"/>
+        </w:numPr>
+      </w:pPr>
+      <w:r>
+        <w:t xml:space="preserve">python3 -m pip install </w:t>
+      </w:r>
+      <w:r>
+        <w:t>matplotlib</w:t>
+      </w:r>
+    </w:p>
+    <w:p>
+      <w:pPr>
+        <w:pStyle w:val="ListParagraph"/>
+        <w:numPr>
+          <w:ilvl w:val="3"/>
+          <w:numId w:val="3"/>
+        </w:numPr>
+      </w:pPr>
+      <w:r>
+        <w:t>python3 -m pip install pandas</w:t>
+      </w:r>
+    </w:p>
+    <w:p>
+      <w:pPr>
+        <w:pStyle w:val="ListParagraph"/>
+        <w:numPr>
+          <w:ilvl w:val="2"/>
+          <w:numId w:val="3"/>
+        </w:numPr>
+      </w:pPr>
+      <w:r>
         <w:t>In terminal, type “python3</w:t>
       </w:r>
       <w:r>
@@ -329,6 +492,7 @@
         </w:numPr>
       </w:pPr>
       <w:r>
+        <w:lastRenderedPageBreak/>
         <w:t>The following will be compressed to a single command, but for now:</w:t>
       </w:r>
     </w:p>
@@ -1364,7 +1528,6 @@
   <w:style w:type="character" w:default="1" w:styleId="DefaultParagraphFont">
     <w:name w:val="Default Paragraph Font"/>
     <w:uiPriority w:val="1"/>
-    <w:semiHidden/>
     <w:unhideWhenUsed/>
   </w:style>
   <w:style w:type="table" w:default="1" w:styleId="TableNormal">

</xml_diff>

<commit_message>
added spaces for python3 copying
</commit_message>
<xml_diff>
--- a/Setup.docx
+++ b/Setup.docx
@@ -287,10 +287,28 @@
         </w:numPr>
       </w:pPr>
       <w:r>
-        <w:t>Navigate to the uncompressed zip folder “cd”</w:t>
-      </w:r>
-      <w:r>
-        <w:t xml:space="preserve"> (then drag the folder from a finder window onto the terminal window to add the full path).</w:t>
+        <w:t xml:space="preserve">Navigate to the uncompressed zip folder </w:t>
+      </w:r>
+      <w:r>
+        <w:t>(type “</w:t>
+      </w:r>
+      <w:r>
+        <w:t>cd</w:t>
+      </w:r>
+      <w:r>
+        <w:t xml:space="preserve"> </w:t>
+      </w:r>
+      <w:r>
+        <w:t>”</w:t>
+      </w:r>
+      <w:r>
+        <w:t xml:space="preserve"> </w:t>
+      </w:r>
+      <w:r>
+        <w:t>)</w:t>
+      </w:r>
+      <w:r>
+        <w:t>(then drag the folder from a finder window onto the terminal window to add the full path).</w:t>
       </w:r>
     </w:p>
     <w:p>
@@ -314,6 +332,9 @@
         </w:numPr>
       </w:pPr>
       <w:r>
+        <w:t xml:space="preserve">     </w:t>
+      </w:r>
+      <w:r>
         <w:t xml:space="preserve">python3 -m </w:t>
       </w:r>
       <w:proofErr w:type="spellStart"/>
@@ -339,6 +360,9 @@
         </w:numPr>
       </w:pPr>
       <w:r>
+        <w:t xml:space="preserve">     </w:t>
+      </w:r>
+      <w:r>
         <w:t>source .</w:t>
       </w:r>
       <w:proofErr w:type="spellStart"/>
@@ -359,6 +383,9 @@
         </w:numPr>
       </w:pPr>
       <w:r>
+        <w:t xml:space="preserve">     </w:t>
+      </w:r>
+      <w:r>
         <w:t>python3 -m pip install --upgrade pip</w:t>
       </w:r>
     </w:p>
@@ -371,6 +398,9 @@
         </w:numPr>
       </w:pPr>
       <w:r>
+        <w:t xml:space="preserve">     </w:t>
+      </w:r>
+      <w:r>
         <w:t>python3 -m pip --version</w:t>
       </w:r>
     </w:p>
@@ -383,6 +413,9 @@
         </w:numPr>
       </w:pPr>
       <w:r>
+        <w:t xml:space="preserve">     </w:t>
+      </w:r>
+      <w:r>
         <w:t>python3 -m pip install osc4py3</w:t>
       </w:r>
     </w:p>
@@ -395,6 +428,9 @@
         </w:numPr>
       </w:pPr>
       <w:r>
+        <w:t xml:space="preserve">     </w:t>
+      </w:r>
+      <w:r>
         <w:t xml:space="preserve">python3 -m pip install </w:t>
       </w:r>
       <w:proofErr w:type="spellStart"/>
@@ -412,6 +448,9 @@
         </w:numPr>
       </w:pPr>
       <w:r>
+        <w:t xml:space="preserve">     </w:t>
+      </w:r>
+      <w:r>
         <w:t xml:space="preserve">python3 -m pip install </w:t>
       </w:r>
       <w:proofErr w:type="spellStart"/>
@@ -429,6 +468,9 @@
         </w:numPr>
       </w:pPr>
       <w:r>
+        <w:t xml:space="preserve">     </w:t>
+      </w:r>
+      <w:r>
         <w:t xml:space="preserve">python3 -m pip install </w:t>
       </w:r>
       <w:r>
@@ -443,6 +485,9 @@
           <w:numId w:val="3"/>
         </w:numPr>
       </w:pPr>
+      <w:r>
+        <w:t xml:space="preserve">     </w:t>
+      </w:r>
       <w:r>
         <w:t>python3 -m pip install pandas</w:t>
       </w:r>
@@ -784,7 +829,7 @@
         <w:ind w:left="2880" w:hanging="360"/>
       </w:pPr>
     </w:lvl>
-    <w:lvl w:ilvl="4" w:tplc="04090019" w:tentative="1">
+    <w:lvl w:ilvl="4" w:tplc="04090019">
       <w:start w:val="1"/>
       <w:numFmt w:val="lowerLetter"/>
       <w:lvlText w:val="%5."/>

</xml_diff>